<commit_message>
Moitié du travail 2
</commit_message>
<xml_diff>
--- a/Rapport PFA 5 MIAGE.docx
+++ b/Rapport PFA 5 MIAGE.docx
@@ -7,6 +7,7 @@
         <w:rPr>
           <w:rFonts w:eastAsiaTheme="majorEastAsia" w:cstheme="minorHAnsi"/>
           <w:caps/>
+          <w:lang w:eastAsia="fr-FR"/>
         </w:rPr>
         <w:id w:val="12798229"/>
         <w:docPartObj>
@@ -18,7 +19,6 @@
         <w:rPr>
           <w:rFonts w:eastAsiaTheme="minorEastAsia"/>
           <w:caps w:val="0"/>
-          <w:lang w:eastAsia="fr-FR"/>
         </w:rPr>
       </w:sdtEndPr>
       <w:sdtContent>
@@ -41,6 +41,7 @@
                 <w:rPr>
                   <w:rFonts w:eastAsiaTheme="majorEastAsia" w:cstheme="minorHAnsi"/>
                   <w:caps/>
+                  <w:lang w:eastAsia="fr-FR"/>
                 </w:rPr>
                 <w:alias w:val="Société"/>
                 <w:id w:val="15524243"/>
@@ -50,6 +51,11 @@
                 <w:dataBinding w:prefixMappings="xmlns:ns0='http://schemas.openxmlformats.org/officeDocument/2006/extended-properties'" w:xpath="/ns0:Properties[1]/ns0:Company[1]" w:storeItemID="{6668398D-A668-4E3E-A5EB-62B293D839F1}"/>
                 <w:text/>
               </w:sdtPr>
+              <w:sdtEndPr>
+                <w:rPr>
+                  <w:lang w:eastAsia="en-US"/>
+                </w:rPr>
+              </w:sdtEndPr>
               <w:sdtContent>
                 <w:tc>
                   <w:tcPr>
@@ -404,7 +410,13 @@
     <w:sdt>
       <w:sdtPr>
         <w:rPr>
-          <w:rFonts w:asciiTheme="minorHAnsi" w:hAnsiTheme="minorHAnsi" w:cstheme="minorHAnsi"/>
+          <w:rFonts w:asciiTheme="minorHAnsi" w:eastAsiaTheme="minorEastAsia" w:hAnsiTheme="minorHAnsi" w:cstheme="minorHAnsi"/>
+          <w:b w:val="0"/>
+          <w:bCs w:val="0"/>
+          <w:color w:val="auto"/>
+          <w:sz w:val="22"/>
+          <w:szCs w:val="22"/>
+          <w:lang w:eastAsia="fr-FR"/>
         </w:rPr>
         <w:id w:val="12798278"/>
         <w:docPartObj>
@@ -412,17 +424,6 @@
           <w:docPartUnique/>
         </w:docPartObj>
       </w:sdtPr>
-      <w:sdtEndPr>
-        <w:rPr>
-          <w:rFonts w:eastAsiaTheme="minorEastAsia"/>
-          <w:b w:val="0"/>
-          <w:bCs w:val="0"/>
-          <w:color w:val="auto"/>
-          <w:sz w:val="22"/>
-          <w:szCs w:val="22"/>
-          <w:lang w:eastAsia="fr-FR"/>
-        </w:rPr>
-      </w:sdtEndPr>
       <w:sdtContent>
         <w:p>
           <w:pPr>
@@ -473,7 +474,7 @@
             </w:rPr>
             <w:fldChar w:fldCharType="separate"/>
           </w:r>
-          <w:hyperlink w:anchor="_Toc413943154" w:history="1">
+          <w:hyperlink w:anchor="_Toc413943927" w:history="1">
             <w:r>
               <w:rPr>
                 <w:rStyle w:val="Lienhypertexte"/>
@@ -501,7 +502,7 @@
                 <w:noProof/>
                 <w:webHidden/>
               </w:rPr>
-              <w:instrText xml:space="preserve"> PAGEREF _Toc413943154 \h </w:instrText>
+              <w:instrText xml:space="preserve"> PAGEREF _Toc413943927 \h </w:instrText>
             </w:r>
             <w:r>
               <w:rPr>
@@ -542,7 +543,7 @@
               <w:noProof/>
             </w:rPr>
           </w:pPr>
-          <w:hyperlink w:anchor="_Toc413943155" w:history="1">
+          <w:hyperlink w:anchor="_Toc413943928" w:history="1">
             <w:r>
               <w:rPr>
                 <w:rStyle w:val="Lienhypertexte"/>
@@ -570,7 +571,7 @@
                 <w:noProof/>
                 <w:webHidden/>
               </w:rPr>
-              <w:instrText xml:space="preserve"> PAGEREF _Toc413943155 \h </w:instrText>
+              <w:instrText xml:space="preserve"> PAGEREF _Toc413943928 \h </w:instrText>
             </w:r>
             <w:r>
               <w:rPr>
@@ -612,7 +613,7 @@
               <w:noProof/>
             </w:rPr>
           </w:pPr>
-          <w:hyperlink w:anchor="_Toc413943156" w:history="1">
+          <w:hyperlink w:anchor="_Toc413943929" w:history="1">
             <w:r>
               <w:rPr>
                 <w:rStyle w:val="Lienhypertexte"/>
@@ -654,7 +655,7 @@
                 <w:noProof/>
                 <w:webHidden/>
               </w:rPr>
-              <w:instrText xml:space="preserve"> PAGEREF _Toc413943156 \h </w:instrText>
+              <w:instrText xml:space="preserve"> PAGEREF _Toc413943929 \h </w:instrText>
             </w:r>
             <w:r>
               <w:rPr>
@@ -695,7 +696,7 @@
               <w:noProof/>
             </w:rPr>
           </w:pPr>
-          <w:hyperlink w:anchor="_Toc413943157" w:history="1">
+          <w:hyperlink w:anchor="_Toc413943930" w:history="1">
             <w:r>
               <w:rPr>
                 <w:rStyle w:val="Lienhypertexte"/>
@@ -723,7 +724,7 @@
                 <w:noProof/>
                 <w:webHidden/>
               </w:rPr>
-              <w:instrText xml:space="preserve"> PAGEREF _Toc413943157 \h </w:instrText>
+              <w:instrText xml:space="preserve"> PAGEREF _Toc413943930 \h </w:instrText>
             </w:r>
             <w:r>
               <w:rPr>
@@ -764,7 +765,7 @@
               <w:noProof/>
             </w:rPr>
           </w:pPr>
-          <w:hyperlink w:anchor="_Toc413943158" w:history="1">
+          <w:hyperlink w:anchor="_Toc413943931" w:history="1">
             <w:r>
               <w:rPr>
                 <w:rStyle w:val="Lienhypertexte"/>
@@ -792,7 +793,7 @@
                 <w:noProof/>
                 <w:webHidden/>
               </w:rPr>
-              <w:instrText xml:space="preserve"> PAGEREF _Toc413943158 \h </w:instrText>
+              <w:instrText xml:space="preserve"> PAGEREF _Toc413943931 \h </w:instrText>
             </w:r>
             <w:r>
               <w:rPr>
@@ -834,7 +835,7 @@
               <w:noProof/>
             </w:rPr>
           </w:pPr>
-          <w:hyperlink w:anchor="_Toc413943159" w:history="1">
+          <w:hyperlink w:anchor="_Toc413943932" w:history="1">
             <w:r>
               <w:rPr>
                 <w:rStyle w:val="Lienhypertexte"/>
@@ -876,7 +877,7 @@
                 <w:noProof/>
                 <w:webHidden/>
               </w:rPr>
-              <w:instrText xml:space="preserve"> PAGEREF _Toc413943159 \h </w:instrText>
+              <w:instrText xml:space="preserve"> PAGEREF _Toc413943932 \h </w:instrText>
             </w:r>
             <w:r>
               <w:rPr>
@@ -918,7 +919,7 @@
               <w:noProof/>
             </w:rPr>
           </w:pPr>
-          <w:hyperlink w:anchor="_Toc413943160" w:history="1">
+          <w:hyperlink w:anchor="_Toc413943933" w:history="1">
             <w:r>
               <w:rPr>
                 <w:rStyle w:val="Lienhypertexte"/>
@@ -960,7 +961,7 @@
                 <w:noProof/>
                 <w:webHidden/>
               </w:rPr>
-              <w:instrText xml:space="preserve"> PAGEREF _Toc413943160 \h </w:instrText>
+              <w:instrText xml:space="preserve"> PAGEREF _Toc413943933 \h </w:instrText>
             </w:r>
             <w:r>
               <w:rPr>
@@ -1002,7 +1003,7 @@
               <w:noProof/>
             </w:rPr>
           </w:pPr>
-          <w:hyperlink w:anchor="_Toc413943161" w:history="1">
+          <w:hyperlink w:anchor="_Toc413943934" w:history="1">
             <w:r>
               <w:rPr>
                 <w:rStyle w:val="Lienhypertexte"/>
@@ -1044,7 +1045,7 @@
                 <w:noProof/>
                 <w:webHidden/>
               </w:rPr>
-              <w:instrText xml:space="preserve"> PAGEREF _Toc413943161 \h </w:instrText>
+              <w:instrText xml:space="preserve"> PAGEREF _Toc413943934 \h </w:instrText>
             </w:r>
             <w:r>
               <w:rPr>
@@ -1085,7 +1086,7 @@
               <w:noProof/>
             </w:rPr>
           </w:pPr>
-          <w:hyperlink w:anchor="_Toc413943162" w:history="1">
+          <w:hyperlink w:anchor="_Toc413943935" w:history="1">
             <w:r>
               <w:rPr>
                 <w:rStyle w:val="Lienhypertexte"/>
@@ -1113,7 +1114,7 @@
                 <w:noProof/>
                 <w:webHidden/>
               </w:rPr>
-              <w:instrText xml:space="preserve"> PAGEREF _Toc413943162 \h </w:instrText>
+              <w:instrText xml:space="preserve"> PAGEREF _Toc413943935 \h </w:instrText>
             </w:r>
             <w:r>
               <w:rPr>
@@ -1155,7 +1156,7 @@
               <w:noProof/>
             </w:rPr>
           </w:pPr>
-          <w:hyperlink w:anchor="_Toc413943163" w:history="1">
+          <w:hyperlink w:anchor="_Toc413943936" w:history="1">
             <w:r>
               <w:rPr>
                 <w:rStyle w:val="Lienhypertexte"/>
@@ -1197,7 +1198,7 @@
                 <w:noProof/>
                 <w:webHidden/>
               </w:rPr>
-              <w:instrText xml:space="preserve"> PAGEREF _Toc413943163 \h </w:instrText>
+              <w:instrText xml:space="preserve"> PAGEREF _Toc413943936 \h </w:instrText>
             </w:r>
             <w:r>
               <w:rPr>
@@ -1239,7 +1240,7 @@
               <w:noProof/>
             </w:rPr>
           </w:pPr>
-          <w:hyperlink w:anchor="_Toc413943164" w:history="1">
+          <w:hyperlink w:anchor="_Toc413943937" w:history="1">
             <w:r>
               <w:rPr>
                 <w:rStyle w:val="Lienhypertexte"/>
@@ -1281,7 +1282,7 @@
                 <w:noProof/>
                 <w:webHidden/>
               </w:rPr>
-              <w:instrText xml:space="preserve"> PAGEREF _Toc413943164 \h </w:instrText>
+              <w:instrText xml:space="preserve"> PAGEREF _Toc413943937 \h </w:instrText>
             </w:r>
             <w:r>
               <w:rPr>
@@ -1323,7 +1324,7 @@
               <w:noProof/>
             </w:rPr>
           </w:pPr>
-          <w:hyperlink w:anchor="_Toc413943165" w:history="1">
+          <w:hyperlink w:anchor="_Toc413943938" w:history="1">
             <w:r>
               <w:rPr>
                 <w:rStyle w:val="Lienhypertexte"/>
@@ -1365,7 +1366,7 @@
                 <w:noProof/>
                 <w:webHidden/>
               </w:rPr>
-              <w:instrText xml:space="preserve"> PAGEREF _Toc413943165 \h </w:instrText>
+              <w:instrText xml:space="preserve"> PAGEREF _Toc413943938 \h </w:instrText>
             </w:r>
             <w:r>
               <w:rPr>
@@ -1407,7 +1408,7 @@
               <w:noProof/>
             </w:rPr>
           </w:pPr>
-          <w:hyperlink w:anchor="_Toc413943166" w:history="1">
+          <w:hyperlink w:anchor="_Toc413943939" w:history="1">
             <w:r>
               <w:rPr>
                 <w:rStyle w:val="Lienhypertexte"/>
@@ -1449,7 +1450,7 @@
                 <w:noProof/>
                 <w:webHidden/>
               </w:rPr>
-              <w:instrText xml:space="preserve"> PAGEREF _Toc413943166 \h </w:instrText>
+              <w:instrText xml:space="preserve"> PAGEREF _Toc413943939 \h </w:instrText>
             </w:r>
             <w:r>
               <w:rPr>
@@ -1490,7 +1491,7 @@
               <w:noProof/>
             </w:rPr>
           </w:pPr>
-          <w:hyperlink w:anchor="_Toc413943167" w:history="1">
+          <w:hyperlink w:anchor="_Toc413943940" w:history="1">
             <w:r>
               <w:rPr>
                 <w:rStyle w:val="Lienhypertexte"/>
@@ -1518,7 +1519,7 @@
                 <w:noProof/>
                 <w:webHidden/>
               </w:rPr>
-              <w:instrText xml:space="preserve"> PAGEREF _Toc413943167 \h </w:instrText>
+              <w:instrText xml:space="preserve"> PAGEREF _Toc413943940 \h </w:instrText>
             </w:r>
             <w:r>
               <w:rPr>
@@ -1560,7 +1561,7 @@
               <w:noProof/>
             </w:rPr>
           </w:pPr>
-          <w:hyperlink w:anchor="_Toc413943168" w:history="1">
+          <w:hyperlink w:anchor="_Toc413943941" w:history="1">
             <w:r>
               <w:rPr>
                 <w:rStyle w:val="Lienhypertexte"/>
@@ -1601,7 +1602,7 @@
                 <w:noProof/>
                 <w:webHidden/>
               </w:rPr>
-              <w:instrText xml:space="preserve"> PAGEREF _Toc413943168 \h </w:instrText>
+              <w:instrText xml:space="preserve"> PAGEREF _Toc413943941 \h </w:instrText>
             </w:r>
             <w:r>
               <w:rPr>
@@ -1643,7 +1644,7 @@
               <w:noProof/>
             </w:rPr>
           </w:pPr>
-          <w:hyperlink w:anchor="_Toc413943169" w:history="1">
+          <w:hyperlink w:anchor="_Toc413943942" w:history="1">
             <w:r>
               <w:rPr>
                 <w:rStyle w:val="Lienhypertexte"/>
@@ -1683,7 +1684,7 @@
                 <w:noProof/>
                 <w:webHidden/>
               </w:rPr>
-              <w:instrText xml:space="preserve"> PAGEREF _Toc413943169 \h </w:instrText>
+              <w:instrText xml:space="preserve"> PAGEREF _Toc413943942 \h </w:instrText>
             </w:r>
             <w:r>
               <w:rPr>
@@ -1703,7 +1704,7 @@
                 <w:noProof/>
                 <w:webHidden/>
               </w:rPr>
-              <w:t>14</w:t>
+              <w:t>13</w:t>
             </w:r>
             <w:r>
               <w:rPr>
@@ -1725,7 +1726,7 @@
               <w:noProof/>
             </w:rPr>
           </w:pPr>
-          <w:hyperlink w:anchor="_Toc413943170" w:history="1">
+          <w:hyperlink w:anchor="_Toc413943943" w:history="1">
             <w:r>
               <w:rPr>
                 <w:rStyle w:val="Lienhypertexte"/>
@@ -1765,7 +1766,7 @@
                 <w:noProof/>
                 <w:webHidden/>
               </w:rPr>
-              <w:instrText xml:space="preserve"> PAGEREF _Toc413943170 \h </w:instrText>
+              <w:instrText xml:space="preserve"> PAGEREF _Toc413943943 \h </w:instrText>
             </w:r>
             <w:r>
               <w:rPr>
@@ -1806,7 +1807,7 @@
               <w:noProof/>
             </w:rPr>
           </w:pPr>
-          <w:hyperlink w:anchor="_Toc413943171" w:history="1">
+          <w:hyperlink w:anchor="_Toc413943944" w:history="1">
             <w:r>
               <w:rPr>
                 <w:rStyle w:val="Lienhypertexte"/>
@@ -1834,7 +1835,7 @@
                 <w:noProof/>
                 <w:webHidden/>
               </w:rPr>
-              <w:instrText xml:space="preserve"> PAGEREF _Toc413943171 \h </w:instrText>
+              <w:instrText xml:space="preserve"> PAGEREF _Toc413943944 \h </w:instrText>
             </w:r>
             <w:r>
               <w:rPr>
@@ -1854,7 +1855,7 @@
                 <w:noProof/>
                 <w:webHidden/>
               </w:rPr>
-              <w:t>15</w:t>
+              <w:t>14</w:t>
             </w:r>
             <w:r>
               <w:rPr>
@@ -1875,7 +1876,7 @@
               <w:noProof/>
             </w:rPr>
           </w:pPr>
-          <w:hyperlink w:anchor="_Toc413943172" w:history="1">
+          <w:hyperlink w:anchor="_Toc413943945" w:history="1">
             <w:r>
               <w:rPr>
                 <w:rStyle w:val="Lienhypertexte"/>
@@ -1903,7 +1904,7 @@
                 <w:noProof/>
                 <w:webHidden/>
               </w:rPr>
-              <w:instrText xml:space="preserve"> PAGEREF _Toc413943172 \h </w:instrText>
+              <w:instrText xml:space="preserve"> PAGEREF _Toc413943945 \h </w:instrText>
             </w:r>
             <w:r>
               <w:rPr>
@@ -1923,7 +1924,7 @@
                 <w:noProof/>
                 <w:webHidden/>
               </w:rPr>
-              <w:t>16</w:t>
+              <w:t>15</w:t>
             </w:r>
             <w:r>
               <w:rPr>
@@ -1944,7 +1945,7 @@
               <w:noProof/>
             </w:rPr>
           </w:pPr>
-          <w:hyperlink w:anchor="_Toc413943173" w:history="1">
+          <w:hyperlink w:anchor="_Toc413943946" w:history="1">
             <w:r>
               <w:rPr>
                 <w:rStyle w:val="Lienhypertexte"/>
@@ -1972,7 +1973,7 @@
                 <w:noProof/>
                 <w:webHidden/>
               </w:rPr>
-              <w:instrText xml:space="preserve"> PAGEREF _Toc413943173 \h </w:instrText>
+              <w:instrText xml:space="preserve"> PAGEREF _Toc413943946 \h </w:instrText>
             </w:r>
             <w:r>
               <w:rPr>
@@ -1992,7 +1993,7 @@
                 <w:noProof/>
                 <w:webHidden/>
               </w:rPr>
-              <w:t>16</w:t>
+              <w:t>15</w:t>
             </w:r>
             <w:r>
               <w:rPr>
@@ -2014,7 +2015,7 @@
               <w:noProof/>
             </w:rPr>
           </w:pPr>
-          <w:hyperlink w:anchor="_Toc413943174" w:history="1">
+          <w:hyperlink w:anchor="_Toc413943947" w:history="1">
             <w:r>
               <w:rPr>
                 <w:rStyle w:val="Lienhypertexte"/>
@@ -2056,7 +2057,7 @@
                 <w:noProof/>
                 <w:webHidden/>
               </w:rPr>
-              <w:instrText xml:space="preserve"> PAGEREF _Toc413943174 \h </w:instrText>
+              <w:instrText xml:space="preserve"> PAGEREF _Toc413943947 \h </w:instrText>
             </w:r>
             <w:r>
               <w:rPr>
@@ -2076,7 +2077,7 @@
                 <w:noProof/>
                 <w:webHidden/>
               </w:rPr>
-              <w:t>16</w:t>
+              <w:t>15</w:t>
             </w:r>
             <w:r>
               <w:rPr>
@@ -2097,7 +2098,7 @@
               <w:noProof/>
             </w:rPr>
           </w:pPr>
-          <w:hyperlink w:anchor="_Toc413943175" w:history="1">
+          <w:hyperlink w:anchor="_Toc413943948" w:history="1">
             <w:r>
               <w:rPr>
                 <w:rStyle w:val="Lienhypertexte"/>
@@ -2125,7 +2126,7 @@
                 <w:noProof/>
                 <w:webHidden/>
               </w:rPr>
-              <w:instrText xml:space="preserve"> PAGEREF _Toc413943175 \h </w:instrText>
+              <w:instrText xml:space="preserve"> PAGEREF _Toc413943948 \h </w:instrText>
             </w:r>
             <w:r>
               <w:rPr>
@@ -2145,7 +2146,7 @@
                 <w:noProof/>
                 <w:webHidden/>
               </w:rPr>
-              <w:t>16</w:t>
+              <w:t>15</w:t>
             </w:r>
             <w:r>
               <w:rPr>
@@ -2166,7 +2167,7 @@
               <w:noProof/>
             </w:rPr>
           </w:pPr>
-          <w:hyperlink w:anchor="_Toc413943176" w:history="1">
+          <w:hyperlink w:anchor="_Toc413943949" w:history="1">
             <w:r>
               <w:rPr>
                 <w:rStyle w:val="Lienhypertexte"/>
@@ -2194,7 +2195,7 @@
                 <w:noProof/>
                 <w:webHidden/>
               </w:rPr>
-              <w:instrText xml:space="preserve"> PAGEREF _Toc413943176 \h </w:instrText>
+              <w:instrText xml:space="preserve"> PAGEREF _Toc413943949 \h </w:instrText>
             </w:r>
             <w:r>
               <w:rPr>
@@ -2214,7 +2215,7 @@
                 <w:noProof/>
                 <w:webHidden/>
               </w:rPr>
-              <w:t>16</w:t>
+              <w:t>15</w:t>
             </w:r>
             <w:r>
               <w:rPr>
@@ -2235,7 +2236,7 @@
               <w:noProof/>
             </w:rPr>
           </w:pPr>
-          <w:hyperlink w:anchor="_Toc413943177" w:history="1">
+          <w:hyperlink w:anchor="_Toc413943950" w:history="1">
             <w:r>
               <w:rPr>
                 <w:rStyle w:val="Lienhypertexte"/>
@@ -2263,7 +2264,7 @@
                 <w:noProof/>
                 <w:webHidden/>
               </w:rPr>
-              <w:instrText xml:space="preserve"> PAGEREF _Toc413943177 \h </w:instrText>
+              <w:instrText xml:space="preserve"> PAGEREF _Toc413943950 \h </w:instrText>
             </w:r>
             <w:r>
               <w:rPr>
@@ -2283,7 +2284,7 @@
                 <w:noProof/>
                 <w:webHidden/>
               </w:rPr>
-              <w:t>16</w:t>
+              <w:t>15</w:t>
             </w:r>
             <w:r>
               <w:rPr>
@@ -2305,7 +2306,7 @@
               <w:noProof/>
             </w:rPr>
           </w:pPr>
-          <w:hyperlink w:anchor="_Toc413943178" w:history="1">
+          <w:hyperlink w:anchor="_Toc413943951" w:history="1">
             <w:r>
               <w:rPr>
                 <w:rStyle w:val="Lienhypertexte"/>
@@ -2347,7 +2348,7 @@
                 <w:noProof/>
                 <w:webHidden/>
               </w:rPr>
-              <w:instrText xml:space="preserve"> PAGEREF _Toc413943178 \h </w:instrText>
+              <w:instrText xml:space="preserve"> PAGEREF _Toc413943951 \h </w:instrText>
             </w:r>
             <w:r>
               <w:rPr>
@@ -2389,7 +2390,7 @@
               <w:noProof/>
             </w:rPr>
           </w:pPr>
-          <w:hyperlink w:anchor="_Toc413943179" w:history="1">
+          <w:hyperlink w:anchor="_Toc413943952" w:history="1">
             <w:r>
               <w:rPr>
                 <w:rStyle w:val="Lienhypertexte"/>
@@ -2431,7 +2432,7 @@
                 <w:noProof/>
                 <w:webHidden/>
               </w:rPr>
-              <w:instrText xml:space="preserve"> PAGEREF _Toc413943179 \h </w:instrText>
+              <w:instrText xml:space="preserve"> PAGEREF _Toc413943952 \h </w:instrText>
             </w:r>
             <w:r>
               <w:rPr>
@@ -2473,7 +2474,7 @@
               <w:noProof/>
             </w:rPr>
           </w:pPr>
-          <w:hyperlink w:anchor="_Toc413943180" w:history="1">
+          <w:hyperlink w:anchor="_Toc413943953" w:history="1">
             <w:r>
               <w:rPr>
                 <w:rStyle w:val="Lienhypertexte"/>
@@ -2515,7 +2516,7 @@
                 <w:noProof/>
                 <w:webHidden/>
               </w:rPr>
-              <w:instrText xml:space="preserve"> PAGEREF _Toc413943180 \h </w:instrText>
+              <w:instrText xml:space="preserve"> PAGEREF _Toc413943953 \h </w:instrText>
             </w:r>
             <w:r>
               <w:rPr>
@@ -2557,7 +2558,7 @@
               <w:noProof/>
             </w:rPr>
           </w:pPr>
-          <w:hyperlink w:anchor="_Toc413943181" w:history="1">
+          <w:hyperlink w:anchor="_Toc413943954" w:history="1">
             <w:r>
               <w:rPr>
                 <w:rStyle w:val="Lienhypertexte"/>
@@ -2599,7 +2600,7 @@
                 <w:noProof/>
                 <w:webHidden/>
               </w:rPr>
-              <w:instrText xml:space="preserve"> PAGEREF _Toc413943181 \h </w:instrText>
+              <w:instrText xml:space="preserve"> PAGEREF _Toc413943954 \h </w:instrText>
             </w:r>
             <w:r>
               <w:rPr>
@@ -2641,7 +2642,7 @@
               <w:noProof/>
             </w:rPr>
           </w:pPr>
-          <w:hyperlink w:anchor="_Toc413943182" w:history="1">
+          <w:hyperlink w:anchor="_Toc413943955" w:history="1">
             <w:r>
               <w:rPr>
                 <w:rStyle w:val="Lienhypertexte"/>
@@ -2683,7 +2684,7 @@
                 <w:noProof/>
                 <w:webHidden/>
               </w:rPr>
-              <w:instrText xml:space="preserve"> PAGEREF _Toc413943182 \h </w:instrText>
+              <w:instrText xml:space="preserve"> PAGEREF _Toc413943955 \h </w:instrText>
             </w:r>
             <w:r>
               <w:rPr>
@@ -2725,7 +2726,7 @@
               <w:noProof/>
             </w:rPr>
           </w:pPr>
-          <w:hyperlink w:anchor="_Toc413943183" w:history="1">
+          <w:hyperlink w:anchor="_Toc413943956" w:history="1">
             <w:r>
               <w:rPr>
                 <w:rStyle w:val="Lienhypertexte"/>
@@ -2767,7 +2768,7 @@
                 <w:noProof/>
                 <w:webHidden/>
               </w:rPr>
-              <w:instrText xml:space="preserve"> PAGEREF _Toc413943183 \h </w:instrText>
+              <w:instrText xml:space="preserve"> PAGEREF _Toc413943956 \h </w:instrText>
             </w:r>
             <w:r>
               <w:rPr>
@@ -2809,7 +2810,7 @@
               <w:noProof/>
             </w:rPr>
           </w:pPr>
-          <w:hyperlink w:anchor="_Toc413943184" w:history="1">
+          <w:hyperlink w:anchor="_Toc413943957" w:history="1">
             <w:r>
               <w:rPr>
                 <w:rStyle w:val="Lienhypertexte"/>
@@ -2851,7 +2852,7 @@
                 <w:noProof/>
                 <w:webHidden/>
               </w:rPr>
-              <w:instrText xml:space="preserve"> PAGEREF _Toc413943184 \h </w:instrText>
+              <w:instrText xml:space="preserve"> PAGEREF _Toc413943957 \h </w:instrText>
             </w:r>
             <w:r>
               <w:rPr>
@@ -2893,7 +2894,7 @@
               <w:noProof/>
             </w:rPr>
           </w:pPr>
-          <w:hyperlink w:anchor="_Toc413943185" w:history="1">
+          <w:hyperlink w:anchor="_Toc413943958" w:history="1">
             <w:r>
               <w:rPr>
                 <w:rStyle w:val="Lienhypertexte"/>
@@ -2935,7 +2936,7 @@
                 <w:noProof/>
                 <w:webHidden/>
               </w:rPr>
-              <w:instrText xml:space="preserve"> PAGEREF _Toc413943185 \h </w:instrText>
+              <w:instrText xml:space="preserve"> PAGEREF _Toc413943958 \h </w:instrText>
             </w:r>
             <w:r>
               <w:rPr>
@@ -2977,7 +2978,7 @@
               <w:noProof/>
             </w:rPr>
           </w:pPr>
-          <w:hyperlink w:anchor="_Toc413943186" w:history="1">
+          <w:hyperlink w:anchor="_Toc413943959" w:history="1">
             <w:r>
               <w:rPr>
                 <w:rStyle w:val="Lienhypertexte"/>
@@ -3019,7 +3020,7 @@
                 <w:noProof/>
                 <w:webHidden/>
               </w:rPr>
-              <w:instrText xml:space="preserve"> PAGEREF _Toc413943186 \h </w:instrText>
+              <w:instrText xml:space="preserve"> PAGEREF _Toc413943959 \h </w:instrText>
             </w:r>
             <w:r>
               <w:rPr>
@@ -3060,7 +3061,7 @@
               <w:noProof/>
             </w:rPr>
           </w:pPr>
-          <w:hyperlink w:anchor="_Toc413943187" w:history="1">
+          <w:hyperlink w:anchor="_Toc413943960" w:history="1">
             <w:r>
               <w:rPr>
                 <w:rStyle w:val="Lienhypertexte"/>
@@ -3088,7 +3089,7 @@
                 <w:noProof/>
                 <w:webHidden/>
               </w:rPr>
-              <w:instrText xml:space="preserve"> PAGEREF _Toc413943187 \h </w:instrText>
+              <w:instrText xml:space="preserve"> PAGEREF _Toc413943960 \h </w:instrText>
             </w:r>
             <w:r>
               <w:rPr>
@@ -3130,7 +3131,7 @@
               <w:noProof/>
             </w:rPr>
           </w:pPr>
-          <w:hyperlink w:anchor="_Toc413943188" w:history="1">
+          <w:hyperlink w:anchor="_Toc413943961" w:history="1">
             <w:r>
               <w:rPr>
                 <w:rStyle w:val="Lienhypertexte"/>
@@ -3172,7 +3173,7 @@
                 <w:noProof/>
                 <w:webHidden/>
               </w:rPr>
-              <w:instrText xml:space="preserve"> PAGEREF _Toc413943188 \h </w:instrText>
+              <w:instrText xml:space="preserve"> PAGEREF _Toc413943961 \h </w:instrText>
             </w:r>
             <w:r>
               <w:rPr>
@@ -3214,7 +3215,7 @@
               <w:noProof/>
             </w:rPr>
           </w:pPr>
-          <w:hyperlink w:anchor="_Toc413943189" w:history="1">
+          <w:hyperlink w:anchor="_Toc413943962" w:history="1">
             <w:r>
               <w:rPr>
                 <w:rStyle w:val="Lienhypertexte"/>
@@ -3256,7 +3257,7 @@
                 <w:noProof/>
                 <w:webHidden/>
               </w:rPr>
-              <w:instrText xml:space="preserve"> PAGEREF _Toc413943189 \h </w:instrText>
+              <w:instrText xml:space="preserve"> PAGEREF _Toc413943962 \h </w:instrText>
             </w:r>
             <w:r>
               <w:rPr>
@@ -3298,7 +3299,7 @@
               <w:noProof/>
             </w:rPr>
           </w:pPr>
-          <w:hyperlink w:anchor="_Toc413943190" w:history="1">
+          <w:hyperlink w:anchor="_Toc413943963" w:history="1">
             <w:r>
               <w:rPr>
                 <w:rStyle w:val="Lienhypertexte"/>
@@ -3340,7 +3341,7 @@
                 <w:noProof/>
                 <w:webHidden/>
               </w:rPr>
-              <w:instrText xml:space="preserve"> PAGEREF _Toc413943190 \h </w:instrText>
+              <w:instrText xml:space="preserve"> PAGEREF _Toc413943963 \h </w:instrText>
             </w:r>
             <w:r>
               <w:rPr>
@@ -3381,7 +3382,7 @@
               <w:noProof/>
             </w:rPr>
           </w:pPr>
-          <w:hyperlink w:anchor="_Toc413943191" w:history="1">
+          <w:hyperlink w:anchor="_Toc413943964" w:history="1">
             <w:r>
               <w:rPr>
                 <w:rStyle w:val="Lienhypertexte"/>
@@ -3409,7 +3410,7 @@
                 <w:noProof/>
                 <w:webHidden/>
               </w:rPr>
-              <w:instrText xml:space="preserve"> PAGEREF _Toc413943191 \h </w:instrText>
+              <w:instrText xml:space="preserve"> PAGEREF _Toc413943964 \h </w:instrText>
             </w:r>
             <w:r>
               <w:rPr>
@@ -3450,7 +3451,7 @@
               <w:noProof/>
             </w:rPr>
           </w:pPr>
-          <w:hyperlink w:anchor="_Toc413943192" w:history="1">
+          <w:hyperlink w:anchor="_Toc413943965" w:history="1">
             <w:r>
               <w:rPr>
                 <w:rStyle w:val="Lienhypertexte"/>
@@ -3478,7 +3479,7 @@
                 <w:noProof/>
                 <w:webHidden/>
               </w:rPr>
-              <w:instrText xml:space="preserve"> PAGEREF _Toc413943192 \h </w:instrText>
+              <w:instrText xml:space="preserve"> PAGEREF _Toc413943965 \h </w:instrText>
             </w:r>
             <w:r>
               <w:rPr>
@@ -3519,7 +3520,7 @@
               <w:noProof/>
             </w:rPr>
           </w:pPr>
-          <w:hyperlink w:anchor="_Toc413943193" w:history="1">
+          <w:hyperlink w:anchor="_Toc413943966" w:history="1">
             <w:r>
               <w:rPr>
                 <w:rStyle w:val="Lienhypertexte"/>
@@ -3547,7 +3548,7 @@
                 <w:noProof/>
                 <w:webHidden/>
               </w:rPr>
-              <w:instrText xml:space="preserve"> PAGEREF _Toc413943193 \h </w:instrText>
+              <w:instrText xml:space="preserve"> PAGEREF _Toc413943966 \h </w:instrText>
             </w:r>
             <w:r>
               <w:rPr>
@@ -3567,7 +3568,7 @@
                 <w:noProof/>
                 <w:webHidden/>
               </w:rPr>
-              <w:t>17</w:t>
+              <w:t>16</w:t>
             </w:r>
             <w:r>
               <w:rPr>
@@ -3620,7 +3621,7 @@
           <w:rFonts w:asciiTheme="minorHAnsi" w:hAnsiTheme="minorHAnsi" w:cstheme="minorHAnsi"/>
         </w:rPr>
       </w:pPr>
-      <w:bookmarkStart w:id="0" w:name="_Toc413943154"/>
+      <w:bookmarkStart w:id="0" w:name="_Toc413943927"/>
       <w:r>
         <w:rPr>
           <w:rFonts w:asciiTheme="minorHAnsi" w:hAnsiTheme="minorHAnsi" w:cstheme="minorHAnsi"/>
@@ -3761,7 +3762,7 @@
           <w:rFonts w:asciiTheme="minorHAnsi" w:hAnsiTheme="minorHAnsi" w:cstheme="minorHAnsi"/>
         </w:rPr>
       </w:pPr>
-      <w:bookmarkStart w:id="1" w:name="_Toc413943155"/>
+      <w:bookmarkStart w:id="1" w:name="_Toc413943928"/>
       <w:r>
         <w:rPr>
           <w:rFonts w:asciiTheme="minorHAnsi" w:hAnsiTheme="minorHAnsi" w:cstheme="minorHAnsi"/>
@@ -4378,7 +4379,7 @@
           <w:rFonts w:asciiTheme="minorHAnsi" w:hAnsiTheme="minorHAnsi" w:cstheme="minorHAnsi"/>
         </w:rPr>
       </w:pPr>
-      <w:bookmarkStart w:id="4" w:name="_Toc413943156"/>
+      <w:bookmarkStart w:id="4" w:name="_Toc413943929"/>
       <w:r>
         <w:rPr>
           <w:rFonts w:asciiTheme="minorHAnsi" w:hAnsiTheme="minorHAnsi" w:cstheme="minorHAnsi"/>
@@ -4403,7 +4404,7 @@
           <w:rFonts w:asciiTheme="minorHAnsi" w:hAnsiTheme="minorHAnsi" w:cstheme="minorHAnsi"/>
         </w:rPr>
       </w:pPr>
-      <w:bookmarkStart w:id="5" w:name="_Toc413943157"/>
+      <w:bookmarkStart w:id="5" w:name="_Toc413943930"/>
       <w:r>
         <w:rPr>
           <w:rFonts w:asciiTheme="minorHAnsi" w:hAnsiTheme="minorHAnsi" w:cstheme="minorHAnsi"/>
@@ -4631,7 +4632,7 @@
           <w:rFonts w:asciiTheme="minorHAnsi" w:hAnsiTheme="minorHAnsi" w:cstheme="minorHAnsi"/>
         </w:rPr>
       </w:pPr>
-      <w:bookmarkStart w:id="6" w:name="_Toc413943158"/>
+      <w:bookmarkStart w:id="6" w:name="_Toc413943931"/>
       <w:r>
         <w:rPr>
           <w:rFonts w:asciiTheme="minorHAnsi" w:hAnsiTheme="minorHAnsi" w:cstheme="minorHAnsi"/>
@@ -4722,7 +4723,7 @@
           <w:rFonts w:asciiTheme="minorHAnsi" w:hAnsiTheme="minorHAnsi" w:cstheme="minorHAnsi"/>
         </w:rPr>
       </w:pPr>
-      <w:bookmarkStart w:id="7" w:name="_Toc413943159"/>
+      <w:bookmarkStart w:id="7" w:name="_Toc413943932"/>
       <w:r>
         <w:rPr>
           <w:rFonts w:asciiTheme="minorHAnsi" w:hAnsiTheme="minorHAnsi" w:cstheme="minorHAnsi"/>
@@ -4753,7 +4754,7 @@
           <w:rFonts w:asciiTheme="minorHAnsi" w:hAnsiTheme="minorHAnsi" w:cstheme="minorHAnsi"/>
         </w:rPr>
       </w:pPr>
-      <w:bookmarkStart w:id="8" w:name="_Toc413943160"/>
+      <w:bookmarkStart w:id="8" w:name="_Toc413943933"/>
       <w:r>
         <w:rPr>
           <w:rFonts w:asciiTheme="minorHAnsi" w:hAnsiTheme="minorHAnsi" w:cstheme="minorHAnsi"/>
@@ -4777,7 +4778,7 @@
           <w:rFonts w:asciiTheme="minorHAnsi" w:hAnsiTheme="minorHAnsi" w:cstheme="minorHAnsi"/>
         </w:rPr>
       </w:pPr>
-      <w:bookmarkStart w:id="9" w:name="_Toc413943161"/>
+      <w:bookmarkStart w:id="9" w:name="_Toc413943934"/>
       <w:r>
         <w:rPr>
           <w:rFonts w:asciiTheme="minorHAnsi" w:hAnsiTheme="minorHAnsi" w:cstheme="minorHAnsi"/>
@@ -4800,7 +4801,7 @@
           <w:rFonts w:asciiTheme="minorHAnsi" w:hAnsiTheme="minorHAnsi" w:cstheme="minorHAnsi"/>
         </w:rPr>
       </w:pPr>
-      <w:bookmarkStart w:id="10" w:name="_Toc413943162"/>
+      <w:bookmarkStart w:id="10" w:name="_Toc413943935"/>
       <w:r>
         <w:rPr>
           <w:rFonts w:asciiTheme="minorHAnsi" w:hAnsiTheme="minorHAnsi" w:cstheme="minorHAnsi"/>
@@ -4823,7 +4824,7 @@
           <w:rFonts w:asciiTheme="minorHAnsi" w:hAnsiTheme="minorHAnsi" w:cstheme="minorHAnsi"/>
         </w:rPr>
       </w:pPr>
-      <w:bookmarkStart w:id="11" w:name="_Toc413943163"/>
+      <w:bookmarkStart w:id="11" w:name="_Toc413943936"/>
       <w:r>
         <w:rPr>
           <w:rFonts w:asciiTheme="minorHAnsi" w:hAnsiTheme="minorHAnsi" w:cstheme="minorHAnsi"/>
@@ -4872,7 +4873,7 @@
         </w:rPr>
         <w:tab/>
       </w:r>
-      <w:bookmarkStart w:id="12" w:name="_Toc413943164"/>
+      <w:bookmarkStart w:id="12" w:name="_Toc413943937"/>
       <w:r>
         <w:rPr>
           <w:rFonts w:asciiTheme="minorHAnsi" w:hAnsiTheme="minorHAnsi" w:cstheme="minorHAnsi"/>
@@ -5027,7 +5028,7 @@
         </w:rPr>
         <w:tab/>
       </w:r>
-      <w:bookmarkStart w:id="13" w:name="_Toc413943165"/>
+      <w:bookmarkStart w:id="13" w:name="_Toc413943938"/>
       <w:r>
         <w:rPr>
           <w:rFonts w:asciiTheme="minorHAnsi" w:hAnsiTheme="minorHAnsi" w:cstheme="minorHAnsi"/>
@@ -5064,7 +5065,7 @@
       <w:r>
         <w:tab/>
       </w:r>
-      <w:bookmarkStart w:id="14" w:name="_Toc413943166"/>
+      <w:bookmarkStart w:id="14" w:name="_Toc413943939"/>
       <w:r>
         <w:rPr>
           <w:rFonts w:asciiTheme="minorHAnsi" w:hAnsiTheme="minorHAnsi" w:cstheme="minorHAnsi"/>
@@ -5633,7 +5634,7 @@
           <w:rFonts w:asciiTheme="minorHAnsi" w:hAnsiTheme="minorHAnsi" w:cstheme="minorHAnsi"/>
         </w:rPr>
       </w:pPr>
-      <w:bookmarkStart w:id="15" w:name="_Toc413943167"/>
+      <w:bookmarkStart w:id="15" w:name="_Toc413943940"/>
       <w:r>
         <w:rPr>
           <w:rFonts w:asciiTheme="minorHAnsi" w:hAnsiTheme="minorHAnsi" w:cstheme="minorHAnsi"/>
@@ -5648,7 +5649,7 @@
         <w:pStyle w:val="Titre3"/>
         <w:ind w:left="708" w:firstLine="708"/>
       </w:pPr>
-      <w:bookmarkStart w:id="17" w:name="_Toc413943168"/>
+      <w:bookmarkStart w:id="17" w:name="_Toc413943941"/>
       <w:r>
         <w:rPr>
           <w:rFonts w:asciiTheme="minorHAnsi" w:hAnsiTheme="minorHAnsi" w:cstheme="minorHAnsi"/>
@@ -9819,7 +9820,7 @@
         <w:spacing w:before="40"/>
       </w:pPr>
       <w:bookmarkStart w:id="19" w:name="_Toc404194527"/>
-      <w:bookmarkStart w:id="20" w:name="_Toc413943169"/>
+      <w:bookmarkStart w:id="20" w:name="_Toc413943942"/>
       <w:r>
         <w:t>Structure des objets</w:t>
       </w:r>
@@ -9886,7 +9887,7 @@
         <w:spacing w:before="40"/>
       </w:pPr>
       <w:bookmarkStart w:id="21" w:name="_Toc404194528"/>
-      <w:bookmarkStart w:id="22" w:name="_Toc413943170"/>
+      <w:bookmarkStart w:id="22" w:name="_Toc413943943"/>
       <w:r>
         <w:lastRenderedPageBreak/>
         <w:t>Règles de calcul</w:t>
@@ -10230,7 +10231,7 @@
         <w:pStyle w:val="Titre2"/>
         <w:ind w:firstLine="708"/>
       </w:pPr>
-      <w:bookmarkStart w:id="23" w:name="_Toc413943171"/>
+      <w:bookmarkStart w:id="23" w:name="_Toc413943944"/>
       <w:r>
         <w:rPr>
           <w:rFonts w:asciiTheme="minorHAnsi" w:hAnsiTheme="minorHAnsi" w:cstheme="minorHAnsi"/>
@@ -10297,7 +10298,7 @@
           <w:rFonts w:asciiTheme="minorHAnsi" w:hAnsiTheme="minorHAnsi" w:cstheme="minorHAnsi"/>
         </w:rPr>
       </w:pPr>
-      <w:bookmarkStart w:id="24" w:name="_Toc413943172"/>
+      <w:bookmarkStart w:id="24" w:name="_Toc413943945"/>
       <w:r>
         <w:rPr>
           <w:rFonts w:asciiTheme="minorHAnsi" w:hAnsiTheme="minorHAnsi" w:cstheme="minorHAnsi"/>
@@ -10320,7 +10321,7 @@
           <w:rFonts w:asciiTheme="minorHAnsi" w:hAnsiTheme="minorHAnsi" w:cstheme="minorHAnsi"/>
         </w:rPr>
       </w:pPr>
-      <w:bookmarkStart w:id="25" w:name="_Toc413943173"/>
+      <w:bookmarkStart w:id="25" w:name="_Toc413943946"/>
       <w:r>
         <w:rPr>
           <w:rFonts w:asciiTheme="minorHAnsi" w:hAnsiTheme="minorHAnsi" w:cstheme="minorHAnsi"/>
@@ -10343,7 +10344,7 @@
           <w:rFonts w:asciiTheme="minorHAnsi" w:hAnsiTheme="minorHAnsi" w:cstheme="minorHAnsi"/>
         </w:rPr>
       </w:pPr>
-      <w:bookmarkStart w:id="26" w:name="_Toc413943174"/>
+      <w:bookmarkStart w:id="26" w:name="_Toc413943947"/>
       <w:r>
         <w:rPr>
           <w:rFonts w:asciiTheme="minorHAnsi" w:hAnsiTheme="minorHAnsi" w:cstheme="minorHAnsi"/>
@@ -10372,7 +10373,7 @@
           <w:rFonts w:asciiTheme="minorHAnsi" w:hAnsiTheme="minorHAnsi" w:cstheme="minorHAnsi"/>
         </w:rPr>
       </w:pPr>
-      <w:bookmarkStart w:id="27" w:name="_Toc413943175"/>
+      <w:bookmarkStart w:id="27" w:name="_Toc413943948"/>
       <w:r>
         <w:rPr>
           <w:rFonts w:asciiTheme="minorHAnsi" w:hAnsiTheme="minorHAnsi" w:cstheme="minorHAnsi"/>
@@ -10422,7 +10423,7 @@
           <w:rFonts w:asciiTheme="minorHAnsi" w:hAnsiTheme="minorHAnsi" w:cstheme="minorHAnsi"/>
         </w:rPr>
       </w:pPr>
-      <w:bookmarkStart w:id="28" w:name="_Toc413943176"/>
+      <w:bookmarkStart w:id="28" w:name="_Toc413943949"/>
       <w:r>
         <w:rPr>
           <w:rFonts w:asciiTheme="minorHAnsi" w:hAnsiTheme="minorHAnsi" w:cstheme="minorHAnsi"/>
@@ -10451,7 +10452,7 @@
           <w:rFonts w:asciiTheme="minorHAnsi" w:hAnsiTheme="minorHAnsi" w:cstheme="minorHAnsi"/>
         </w:rPr>
       </w:pPr>
-      <w:bookmarkStart w:id="29" w:name="_Toc413943177"/>
+      <w:bookmarkStart w:id="29" w:name="_Toc413943950"/>
       <w:r>
         <w:rPr>
           <w:rFonts w:asciiTheme="minorHAnsi" w:hAnsiTheme="minorHAnsi" w:cstheme="minorHAnsi"/>
@@ -10489,7 +10490,7 @@
           <w:rFonts w:asciiTheme="minorHAnsi" w:hAnsiTheme="minorHAnsi" w:cstheme="minorHAnsi"/>
         </w:rPr>
       </w:pPr>
-      <w:bookmarkStart w:id="30" w:name="_Toc413943178"/>
+      <w:bookmarkStart w:id="30" w:name="_Toc413943951"/>
       <w:r>
         <w:rPr>
           <w:rFonts w:asciiTheme="minorHAnsi" w:hAnsiTheme="minorHAnsi" w:cstheme="minorHAnsi"/>
@@ -10514,7 +10515,7 @@
           <w:rFonts w:asciiTheme="minorHAnsi" w:hAnsiTheme="minorHAnsi" w:cstheme="minorHAnsi"/>
         </w:rPr>
       </w:pPr>
-      <w:bookmarkStart w:id="31" w:name="_Toc413943179"/>
+      <w:bookmarkStart w:id="31" w:name="_Toc413943952"/>
       <w:r>
         <w:rPr>
           <w:rFonts w:asciiTheme="minorHAnsi" w:hAnsiTheme="minorHAnsi" w:cstheme="minorHAnsi"/>
@@ -10538,7 +10539,7 @@
           <w:rFonts w:asciiTheme="minorHAnsi" w:hAnsiTheme="minorHAnsi" w:cstheme="minorHAnsi"/>
         </w:rPr>
       </w:pPr>
-      <w:bookmarkStart w:id="32" w:name="_Toc413943180"/>
+      <w:bookmarkStart w:id="32" w:name="_Toc413943953"/>
       <w:r>
         <w:rPr>
           <w:rFonts w:asciiTheme="minorHAnsi" w:hAnsiTheme="minorHAnsi" w:cstheme="minorHAnsi"/>
@@ -10562,7 +10563,7 @@
           <w:rFonts w:asciiTheme="minorHAnsi" w:hAnsiTheme="minorHAnsi" w:cstheme="minorHAnsi"/>
         </w:rPr>
       </w:pPr>
-      <w:bookmarkStart w:id="33" w:name="_Toc413943181"/>
+      <w:bookmarkStart w:id="33" w:name="_Toc413943954"/>
       <w:r>
         <w:rPr>
           <w:rFonts w:asciiTheme="minorHAnsi" w:hAnsiTheme="minorHAnsi" w:cstheme="minorHAnsi"/>
@@ -10586,7 +10587,7 @@
           <w:rFonts w:asciiTheme="minorHAnsi" w:hAnsiTheme="minorHAnsi" w:cstheme="minorHAnsi"/>
         </w:rPr>
       </w:pPr>
-      <w:bookmarkStart w:id="34" w:name="_Toc413943182"/>
+      <w:bookmarkStart w:id="34" w:name="_Toc413943955"/>
       <w:r>
         <w:rPr>
           <w:rFonts w:asciiTheme="minorHAnsi" w:hAnsiTheme="minorHAnsi" w:cstheme="minorHAnsi"/>
@@ -10610,7 +10611,7 @@
           <w:rFonts w:asciiTheme="minorHAnsi" w:hAnsiTheme="minorHAnsi" w:cstheme="minorHAnsi"/>
         </w:rPr>
       </w:pPr>
-      <w:bookmarkStart w:id="35" w:name="_Toc413943183"/>
+      <w:bookmarkStart w:id="35" w:name="_Toc413943956"/>
       <w:r>
         <w:rPr>
           <w:rFonts w:asciiTheme="minorHAnsi" w:hAnsiTheme="minorHAnsi" w:cstheme="minorHAnsi"/>
@@ -10634,7 +10635,7 @@
           <w:rFonts w:asciiTheme="minorHAnsi" w:hAnsiTheme="minorHAnsi" w:cstheme="minorHAnsi"/>
         </w:rPr>
       </w:pPr>
-      <w:bookmarkStart w:id="36" w:name="_Toc413943184"/>
+      <w:bookmarkStart w:id="36" w:name="_Toc413943957"/>
       <w:r>
         <w:rPr>
           <w:rFonts w:asciiTheme="minorHAnsi" w:hAnsiTheme="minorHAnsi" w:cstheme="minorHAnsi"/>
@@ -10658,7 +10659,7 @@
           <w:rFonts w:asciiTheme="minorHAnsi" w:hAnsiTheme="minorHAnsi" w:cstheme="minorHAnsi"/>
         </w:rPr>
       </w:pPr>
-      <w:bookmarkStart w:id="37" w:name="_Toc413943185"/>
+      <w:bookmarkStart w:id="37" w:name="_Toc413943958"/>
       <w:r>
         <w:rPr>
           <w:rFonts w:asciiTheme="minorHAnsi" w:hAnsiTheme="minorHAnsi" w:cstheme="minorHAnsi"/>
@@ -10682,7 +10683,7 @@
           <w:rFonts w:asciiTheme="minorHAnsi" w:hAnsiTheme="minorHAnsi" w:cstheme="minorHAnsi"/>
         </w:rPr>
       </w:pPr>
-      <w:bookmarkStart w:id="38" w:name="_Toc413943186"/>
+      <w:bookmarkStart w:id="38" w:name="_Toc413943959"/>
       <w:r>
         <w:rPr>
           <w:rFonts w:asciiTheme="minorHAnsi" w:hAnsiTheme="minorHAnsi" w:cstheme="minorHAnsi"/>
@@ -10705,7 +10706,7 @@
           <w:rFonts w:asciiTheme="minorHAnsi" w:hAnsiTheme="minorHAnsi" w:cstheme="minorHAnsi"/>
         </w:rPr>
       </w:pPr>
-      <w:bookmarkStart w:id="39" w:name="_Toc413943187"/>
+      <w:bookmarkStart w:id="39" w:name="_Toc413943960"/>
       <w:r>
         <w:rPr>
           <w:rFonts w:asciiTheme="minorHAnsi" w:hAnsiTheme="minorHAnsi" w:cstheme="minorHAnsi"/>
@@ -10728,7 +10729,7 @@
           <w:rFonts w:asciiTheme="minorHAnsi" w:hAnsiTheme="minorHAnsi" w:cstheme="minorHAnsi"/>
         </w:rPr>
       </w:pPr>
-      <w:bookmarkStart w:id="40" w:name="_Toc413943188"/>
+      <w:bookmarkStart w:id="40" w:name="_Toc413943961"/>
       <w:r>
         <w:rPr>
           <w:rFonts w:asciiTheme="minorHAnsi" w:hAnsiTheme="minorHAnsi" w:cstheme="minorHAnsi"/>
@@ -10752,7 +10753,7 @@
           <w:rFonts w:asciiTheme="minorHAnsi" w:hAnsiTheme="minorHAnsi" w:cstheme="minorHAnsi"/>
         </w:rPr>
       </w:pPr>
-      <w:bookmarkStart w:id="41" w:name="_Toc413943189"/>
+      <w:bookmarkStart w:id="41" w:name="_Toc413943962"/>
       <w:r>
         <w:rPr>
           <w:rFonts w:asciiTheme="minorHAnsi" w:hAnsiTheme="minorHAnsi" w:cstheme="minorHAnsi"/>
@@ -10783,7 +10784,7 @@
           <w:rFonts w:asciiTheme="minorHAnsi" w:hAnsiTheme="minorHAnsi" w:cstheme="minorHAnsi"/>
         </w:rPr>
       </w:pPr>
-      <w:bookmarkStart w:id="42" w:name="_Toc413943190"/>
+      <w:bookmarkStart w:id="42" w:name="_Toc413943963"/>
       <w:r>
         <w:rPr>
           <w:rFonts w:asciiTheme="minorHAnsi" w:hAnsiTheme="minorHAnsi" w:cstheme="minorHAnsi"/>
@@ -10806,7 +10807,7 @@
           <w:rFonts w:asciiTheme="minorHAnsi" w:hAnsiTheme="minorHAnsi" w:cstheme="minorHAnsi"/>
         </w:rPr>
       </w:pPr>
-      <w:bookmarkStart w:id="43" w:name="_Toc413943191"/>
+      <w:bookmarkStart w:id="43" w:name="_Toc413943964"/>
       <w:r>
         <w:rPr>
           <w:rFonts w:asciiTheme="minorHAnsi" w:hAnsiTheme="minorHAnsi" w:cstheme="minorHAnsi"/>
@@ -10822,7 +10823,7 @@
           <w:rFonts w:asciiTheme="minorHAnsi" w:hAnsiTheme="minorHAnsi" w:cstheme="minorHAnsi"/>
         </w:rPr>
       </w:pPr>
-      <w:bookmarkStart w:id="44" w:name="_Toc413943192"/>
+      <w:bookmarkStart w:id="44" w:name="_Toc413943965"/>
       <w:r>
         <w:rPr>
           <w:rFonts w:asciiTheme="minorHAnsi" w:hAnsiTheme="minorHAnsi" w:cstheme="minorHAnsi"/>
@@ -10838,7 +10839,7 @@
           <w:rFonts w:asciiTheme="minorHAnsi" w:hAnsiTheme="minorHAnsi" w:cstheme="minorHAnsi"/>
         </w:rPr>
       </w:pPr>
-      <w:bookmarkStart w:id="45" w:name="_Toc413943193"/>
+      <w:bookmarkStart w:id="45" w:name="_Toc413943966"/>
       <w:r>
         <w:rPr>
           <w:rFonts w:asciiTheme="minorHAnsi" w:hAnsiTheme="minorHAnsi" w:cstheme="minorHAnsi"/>
@@ -10964,7 +10965,7 @@
                 <w:noProof/>
                 <w:color w:val="FFFFFF" w:themeColor="background1"/>
               </w:rPr>
-              <w:t>8</w:t>
+              <w:t>2</w:t>
             </w:r>
           </w:fldSimple>
         </w:p>
@@ -14004,6 +14005,7 @@
   <w:style w:type="paragraph" w:default="1" w:styleId="Normal">
     <w:name w:val="Normal"/>
     <w:qFormat/>
+    <w:rsid w:val="004A3DA2"/>
   </w:style>
   <w:style w:type="paragraph" w:styleId="Titre1">
     <w:name w:val="heading 1"/>
@@ -14583,61 +14585,6 @@
         </w:p>
       </w:docPartBody>
     </w:docPart>
-    <w:docPart>
-      <w:docPartPr>
-        <w:name w:val="0C54AA8E60C44F2189992D212FA53F3B"/>
-        <w:category>
-          <w:name w:val="Général"/>
-          <w:gallery w:val="placeholder"/>
-        </w:category>
-        <w:types>
-          <w:type w:val="bbPlcHdr"/>
-        </w:types>
-        <w:behaviors>
-          <w:behavior w:val="content"/>
-        </w:behaviors>
-        <w:guid w:val="{B937A89E-257B-4937-9A63-92D9B7A0CDDC}"/>
-      </w:docPartPr>
-      <w:docPartBody>
-        <w:p>
-          <w:pPr>
-            <w:pStyle w:val="0C54AA8E60C44F2189992D212FA53F3B"/>
-          </w:pPr>
-          <w:r>
-            <w:rPr>
-              <w:color w:val="FFFFFF" w:themeColor="background1"/>
-            </w:rPr>
-            <w:t>[Sélectionnez la date]</w:t>
-          </w:r>
-        </w:p>
-      </w:docPartBody>
-    </w:docPart>
-    <w:docPart>
-      <w:docPartPr>
-        <w:name w:val="6E7C5C914B644B61BAE0D2BFA9BA2E18"/>
-        <w:category>
-          <w:name w:val="Général"/>
-          <w:gallery w:val="placeholder"/>
-        </w:category>
-        <w:types>
-          <w:type w:val="bbPlcHdr"/>
-        </w:types>
-        <w:behaviors>
-          <w:behavior w:val="content"/>
-        </w:behaviors>
-        <w:guid w:val="{50C47E71-A180-43B4-9E12-FA8F23DE8F70}"/>
-      </w:docPartPr>
-      <w:docPartBody>
-        <w:p>
-          <w:pPr>
-            <w:pStyle w:val="6E7C5C914B644B61BAE0D2BFA9BA2E18"/>
-          </w:pPr>
-          <w:r>
-            <w:t>[Tapez le nom de la société]</w:t>
-          </w:r>
-        </w:p>
-      </w:docPartBody>
-    </w:docPart>
   </w:docParts>
 </w:glossaryDocument>
 </file>
@@ -14707,6 +14654,7 @@
   </w:compat>
   <w:rsids>
     <w:rsidRoot w:val="00E827C1"/>
+    <w:rsid w:val="00A67FC6"/>
     <w:rsid w:val="00E827C1"/>
   </w:rsids>
   <m:mathPr>
@@ -14888,6 +14836,7 @@
   <w:style w:type="paragraph" w:default="1" w:styleId="Normal">
     <w:name w:val="Normal"/>
     <w:qFormat/>
+    <w:rsid w:val="00A67FC6"/>
   </w:style>
   <w:style w:type="character" w:default="1" w:styleId="Policepardfaut">
     <w:name w:val="Default Paragraph Font"/>

</xml_diff>